<commit_message>
Dodanie kodu rozwiązującego wybraną instancję
Dodana została komórka, w której można uruchomić algorytm dla wybranego pliku z instancją. Uzyskane wyniki można odnaleźć w nowo utworzonych plikach w folderze wyniki. Poprawiono też znaczącą literówkę w sprawozdaniu (zamiana "10%" na "90%").
</commit_message>
<xml_diff>
--- a/Sprawozdania/Sprawozdanie 2 - 132216 132219.docx
+++ b/Sprawozdania/Sprawozdanie 2 - 132216 132219.docx
@@ -290,6 +290,8 @@
         </w:rPr>
         <w:t>e się końcówki o danej długości.</w:t>
       </w:r>
+      <w:bookmarkStart w:id="0" w:name="_GoBack"/>
+      <w:bookmarkEnd w:id="0"/>
     </w:p>
     <w:p>
       <w:pPr>
@@ -479,7 +481,16 @@
           <w:rPr>
             <w:rFonts w:ascii="Cambria Math" w:hAnsi="Cambria Math" w:cstheme="minorHAnsi"/>
           </w:rPr>
-          <m:t>10%</m:t>
+          <m:t>9</m:t>
+        </m:r>
+        <m:r>
+          <m:rPr>
+            <m:sty m:val="p"/>
+          </m:rPr>
+          <w:rPr>
+            <w:rFonts w:ascii="Cambria Math" w:hAnsi="Cambria Math" w:cstheme="minorHAnsi"/>
+          </w:rPr>
+          <m:t>0%</m:t>
         </m:r>
       </m:oMath>
       <w:r>
@@ -25594,8 +25605,6 @@
         </w:rPr>
         <w:t>sekwencji.</w:t>
       </w:r>
-      <w:bookmarkStart w:id="0" w:name="_GoBack"/>
-      <w:bookmarkEnd w:id="0"/>
     </w:p>
     <w:sectPr>
       <w:footerReference w:type="default" r:id="rId15"/>
@@ -25647,6 +25656,7 @@
         <w:docPartUnique/>
       </w:docPartObj>
     </w:sdtPr>
+    <w:sdtEndPr/>
     <w:sdtContent>
       <w:p>
         <w:pPr>
@@ -25670,7 +25680,7 @@
             <w:rFonts w:hint="eastAsia"/>
             <w:noProof/>
           </w:rPr>
-          <w:t>14</w:t>
+          <w:t>2</w:t>
         </w:r>
         <w:r>
           <w:fldChar w:fldCharType="end"/>

</xml_diff>